<commit_message>
Projet annuel Antoine 01052016
</commit_message>
<xml_diff>
--- a/Compte-rendus/Etape 2,5 - 17 avril 2016/17-04-2016 Projet annuel QuickMind.docx
+++ b/Compte-rendus/Etape 2,5 - 17 avril 2016/17-04-2016 Projet annuel QuickMind.docx
@@ -1225,6 +1225,7 @@
         <w:t xml:space="preserve"> Facebook, Google+, Twitter (partage des scores, invitations…)</w:t>
       </w:r>
     </w:p>
+    <w:bookmarkStart w:id="0" w:name="_GoBack"/>
     <w:p>
       <w:pPr>
         <w:pStyle w:val="Paragraphedeliste"/>
@@ -1476,6 +1477,7 @@
         </w:rPr>
         <w:t xml:space="preserve"> (recherche en fonction du pseudo, ajout en ami, possibilité de comparer les historiques effectués etc.)</w:t>
       </w:r>
+      <w:bookmarkEnd w:id="0"/>
     </w:p>
     <w:p>
       <w:pPr>
@@ -2519,6 +2521,7 @@
         </w:rPr>
         <w:t>ot de passe(</w:t>
       </w:r>
+      <w:proofErr w:type="spellStart"/>
       <w:r>
         <w:rPr>
           <w:rStyle w:val="Aucun"/>
@@ -2541,6 +2544,7 @@
         </w:rPr>
         <w:t>assword</w:t>
       </w:r>
+      <w:proofErr w:type="spellEnd"/>
       <w:r>
         <w:rPr>
           <w:rStyle w:val="Aucun"/>
@@ -2615,6 +2619,7 @@
         </w:rPr>
         <w:t>(</w:t>
       </w:r>
+      <w:proofErr w:type="spellStart"/>
       <w:r>
         <w:rPr>
           <w:rStyle w:val="Aucun"/>
@@ -2628,6 +2633,7 @@
         </w:rPr>
         <w:t>gender</w:t>
       </w:r>
+      <w:proofErr w:type="spellEnd"/>
       <w:r>
         <w:rPr>
           <w:rStyle w:val="Aucun"/>
@@ -3141,7 +3147,27 @@
           <w:sz w:val="14"/>
           <w:szCs w:val="14"/>
         </w:rPr>
-        <w:t xml:space="preserve">Un token est généré grâce à la fonction generateAccessToken() lorsque le formulaire soumis ne comporte aucune erreur. Celui-ci permettra d’identifier l’utilisateur de manière sécurisée. Nous renouvellerons ce token à chaque fois qu’il est utilisé pendant la navigation sur QuickMind. </w:t>
+        <w:t xml:space="preserve">Un token est généré grâce à la fonction </w:t>
+      </w:r>
+      <w:proofErr w:type="gramStart"/>
+      <w:r>
+        <w:rPr>
+          <w:rStyle w:val="Aucun"/>
+          <w:rFonts w:ascii="Century Gothic" w:hAnsi="Century Gothic"/>
+          <w:sz w:val="14"/>
+          <w:szCs w:val="14"/>
+        </w:rPr>
+        <w:t>generateAccessToken(</w:t>
+      </w:r>
+      <w:proofErr w:type="gramEnd"/>
+      <w:r>
+        <w:rPr>
+          <w:rStyle w:val="Aucun"/>
+          <w:rFonts w:ascii="Century Gothic" w:hAnsi="Century Gothic"/>
+          <w:sz w:val="14"/>
+          <w:szCs w:val="14"/>
+        </w:rPr>
+        <w:t xml:space="preserve">) lorsque le formulaire soumis ne comporte aucune erreur. Celui-ci permettra d’identifier l’utilisateur de manière sécurisée. Nous renouvellerons ce token à chaque fois qu’il est utilisé pendant la navigation sur QuickMind. </w:t>
       </w:r>
     </w:p>
     <w:p>
@@ -3213,7 +3239,27 @@
           <w:sz w:val="14"/>
           <w:szCs w:val="14"/>
         </w:rPr>
-        <w:t>Une fois l’inscription terminée, un mail est envoyé grâce à la fonction mail() à l’utilisateur afin que celui-ci confirme son inscription via un lien de validation, généré en fonction du nouvel accesstoken de l’utilisateur</w:t>
+        <w:t xml:space="preserve">Une fois l’inscription terminée, un mail est envoyé grâce à la fonction </w:t>
+      </w:r>
+      <w:proofErr w:type="gramStart"/>
+      <w:r>
+        <w:rPr>
+          <w:rStyle w:val="Aucun"/>
+          <w:rFonts w:ascii="Century Gothic" w:hAnsi="Century Gothic"/>
+          <w:sz w:val="14"/>
+          <w:szCs w:val="14"/>
+        </w:rPr>
+        <w:t>mail(</w:t>
+      </w:r>
+      <w:proofErr w:type="gramEnd"/>
+      <w:r>
+        <w:rPr>
+          <w:rStyle w:val="Aucun"/>
+          <w:rFonts w:ascii="Century Gothic" w:hAnsi="Century Gothic"/>
+          <w:sz w:val="14"/>
+          <w:szCs w:val="14"/>
+        </w:rPr>
+        <w:t>) à l’utilisateur afin que celui-ci confirme son inscription via un lien de validation, généré en fonction du nouvel accesstoken de l’utilisateur</w:t>
       </w:r>
       <w:r>
         <w:rPr>
@@ -3271,6 +3317,7 @@
         </w:rPr>
         <w:t xml:space="preserve">bool </w:t>
       </w:r>
+      <w:proofErr w:type="spellStart"/>
       <w:r>
         <w:rPr>
           <w:rStyle w:val="Aucun"/>
@@ -3284,6 +3331,7 @@
         </w:rPr>
         <w:t>is_valid</w:t>
       </w:r>
+      <w:proofErr w:type="spellEnd"/>
       <w:r>
         <w:rPr>
           <w:rStyle w:val="Aucun"/>
@@ -3660,7 +3708,33 @@
           <w:szCs w:val="14"/>
           <w:lang w:val="fr-FR"/>
         </w:rPr>
-        <w:t>is_admin()</w:t>
+        <w:t>is_</w:t>
+      </w:r>
+      <w:proofErr w:type="gramStart"/>
+      <w:r>
+        <w:rPr>
+          <w:rStyle w:val="Aucun"/>
+          <w:rFonts w:ascii="Century Gothic" w:hAnsi="Century Gothic"/>
+          <w:b/>
+          <w:bCs/>
+          <w:sz w:val="14"/>
+          <w:szCs w:val="14"/>
+          <w:lang w:val="fr-FR"/>
+        </w:rPr>
+        <w:t>admin(</w:t>
+      </w:r>
+      <w:proofErr w:type="gramEnd"/>
+      <w:r>
+        <w:rPr>
+          <w:rStyle w:val="Aucun"/>
+          <w:rFonts w:ascii="Century Gothic" w:hAnsi="Century Gothic"/>
+          <w:b/>
+          <w:bCs/>
+          <w:sz w:val="14"/>
+          <w:szCs w:val="14"/>
+          <w:lang w:val="fr-FR"/>
+        </w:rPr>
+        <w:t>)</w:t>
       </w:r>
       <w:r>
         <w:rPr>
@@ -3782,7 +3856,33 @@
           <w:szCs w:val="14"/>
           <w:lang w:val="fr-FR"/>
         </w:rPr>
-        <w:t>/var/www/pwd/admin</w:t>
+        <w:t>/var/www/</w:t>
+      </w:r>
+      <w:proofErr w:type="spellStart"/>
+      <w:r>
+        <w:rPr>
+          <w:rStyle w:val="Aucun"/>
+          <w:rFonts w:ascii="Century Gothic" w:hAnsi="Century Gothic"/>
+          <w:b/>
+          <w:bCs/>
+          <w:sz w:val="14"/>
+          <w:szCs w:val="14"/>
+          <w:lang w:val="fr-FR"/>
+        </w:rPr>
+        <w:t>pwd</w:t>
+      </w:r>
+      <w:proofErr w:type="spellEnd"/>
+      <w:r>
+        <w:rPr>
+          <w:rStyle w:val="Aucun"/>
+          <w:rFonts w:ascii="Century Gothic" w:hAnsi="Century Gothic"/>
+          <w:b/>
+          <w:bCs/>
+          <w:sz w:val="14"/>
+          <w:szCs w:val="14"/>
+          <w:lang w:val="fr-FR"/>
+        </w:rPr>
+        <w:t>/admin</w:t>
       </w:r>
       <w:r>
         <w:rPr>
@@ -3904,6 +4004,7 @@
         </w:rPr>
         <w:t>) pour un utilisateur valide (</w:t>
       </w:r>
+      <w:proofErr w:type="spellStart"/>
       <w:r>
         <w:rPr>
           <w:rStyle w:val="Aucun"/>
@@ -3916,7 +4017,22 @@
           <w:szCs w:val="14"/>
           <w:lang w:val="fr-FR"/>
         </w:rPr>
-        <w:t>valid-user</w:t>
+        <w:t>valid</w:t>
+      </w:r>
+      <w:proofErr w:type="spellEnd"/>
+      <w:r>
+        <w:rPr>
+          <w:rStyle w:val="Aucun"/>
+          <w:rFonts w:ascii="Century Gothic" w:hAnsi="Century Gothic"/>
+          <w:b/>
+          <w:bCs/>
+          <w:i/>
+          <w:iCs/>
+          <w:sz w:val="14"/>
+          <w:szCs w:val="14"/>
+          <w:lang w:val="fr-FR"/>
+        </w:rPr>
+        <w:t>-user</w:t>
       </w:r>
       <w:r>
         <w:rPr>
@@ -4263,8 +4379,6 @@
           <w:szCs w:val="14"/>
         </w:rPr>
       </w:pPr>
-      <w:bookmarkStart w:id="0" w:name="_GoBack"/>
-      <w:bookmarkEnd w:id="0"/>
     </w:p>
     <w:p>
       <w:pPr>
@@ -4495,19 +4609,7 @@
           <w:szCs w:val="14"/>
           <w:lang w:val="fr-FR"/>
         </w:rPr>
-        <w:t>Supprimer</w:t>
-      </w:r>
-      <w:r>
-        <w:rPr>
-          <w:rStyle w:val="Aucun"/>
-          <w:rFonts w:ascii="Century Gothic" w:hAnsi="Century Gothic"/>
-          <w:b/>
-          <w:bCs/>
-          <w:sz w:val="14"/>
-          <w:szCs w:val="14"/>
-          <w:lang w:val="fr-FR"/>
-        </w:rPr>
-        <w:t xml:space="preserve"> un utilisateur</w:t>
+        <w:t>Supprimer un utilisateur</w:t>
       </w:r>
       <w:r>
         <w:rPr>
@@ -4546,7 +4648,7 @@
           <w:u w:val="single" w:color="EF4623"/>
           <w:lang w:val="fr-FR"/>
         </w:rPr>
-        <w:t>https://www.quickmind.fr/admin/</w:t>
+        <w:t>https://www.quickmind.fr/admin/delete-users.php</w:t>
       </w:r>
       <w:r>
         <w:rPr>
@@ -4554,34 +4656,6 @@
           <w:rFonts w:ascii="Century Gothic" w:hAnsi="Century Gothic"/>
           <w:i/>
           <w:iCs/>
-          <w:color w:val="EF4623"/>
-          <w:sz w:val="14"/>
-          <w:szCs w:val="14"/>
-          <w:u w:val="single" w:color="EF4623"/>
-          <w:lang w:val="fr-FR"/>
-        </w:rPr>
-        <w:t>delete-</w:t>
-      </w:r>
-      <w:r>
-        <w:rPr>
-          <w:rStyle w:val="Aucun"/>
-          <w:rFonts w:ascii="Century Gothic" w:hAnsi="Century Gothic"/>
-          <w:i/>
-          <w:iCs/>
-          <w:color w:val="EF4623"/>
-          <w:sz w:val="14"/>
-          <w:szCs w:val="14"/>
-          <w:u w:val="single" w:color="EF4623"/>
-          <w:lang w:val="fr-FR"/>
-        </w:rPr>
-        <w:t>users.php</w:t>
-      </w:r>
-      <w:r>
-        <w:rPr>
-          <w:rStyle w:val="Aucun"/>
-          <w:rFonts w:ascii="Century Gothic" w:hAnsi="Century Gothic"/>
-          <w:i/>
-          <w:iCs/>
           <w:sz w:val="14"/>
           <w:szCs w:val="14"/>
           <w:u w:val="single"/>
@@ -4631,37 +4705,7 @@
           <w:szCs w:val="14"/>
           <w:lang w:val="fr-FR"/>
         </w:rPr>
-        <w:t>.php le pseudo de l’utilis</w:t>
-      </w:r>
-      <w:r>
-        <w:rPr>
-          <w:rStyle w:val="Aucun"/>
-          <w:rFonts w:ascii="Century Gothic" w:hAnsi="Century Gothic"/>
-          <w:sz w:val="14"/>
-          <w:szCs w:val="14"/>
-          <w:lang w:val="fr-FR"/>
-        </w:rPr>
-        <w:t>ateur que l’on souhaite supprimer</w:t>
-      </w:r>
-      <w:r>
-        <w:rPr>
-          <w:rStyle w:val="Aucun"/>
-          <w:rFonts w:ascii="Century Gothic" w:hAnsi="Century Gothic"/>
-          <w:sz w:val="14"/>
-          <w:szCs w:val="14"/>
-          <w:lang w:val="fr-FR"/>
-        </w:rPr>
-        <w:t xml:space="preserve">, afin de s’en resservir grâce à la méthode GET. On va ainsi pouvoir récupérer les informations de l’utilisateur rentrées en base afin de les </w:t>
-      </w:r>
-      <w:r>
-        <w:rPr>
-          <w:rStyle w:val="Aucun"/>
-          <w:rFonts w:ascii="Century Gothic" w:hAnsi="Century Gothic"/>
-          <w:sz w:val="14"/>
-          <w:szCs w:val="14"/>
-          <w:lang w:val="fr-FR"/>
-        </w:rPr>
-        <w:t>supprimer.</w:t>
+        <w:t>.php le pseudo de l’utilisateur que l’on souhaite supprimer, afin de s’en resservir grâce à la méthode GET. On va ainsi pouvoir récupérer les informations de l’utilisateur rentrées en base afin de les supprimer.</w:t>
       </w:r>
     </w:p>
     <w:p>
@@ -4792,25 +4836,7 @@
           <w:sz w:val="14"/>
           <w:szCs w:val="14"/>
         </w:rPr>
-        <w:t>Panneau d</w:t>
-      </w:r>
-      <w:r>
-        <w:rPr>
-          <w:rStyle w:val="Aucun"/>
-          <w:rFonts w:ascii="Century Gothic" w:hAnsi="Century Gothic"/>
-          <w:sz w:val="14"/>
-          <w:szCs w:val="14"/>
-        </w:rPr>
-        <w:t>’administration du contenu multimédia</w:t>
-      </w:r>
-      <w:r>
-        <w:rPr>
-          <w:rStyle w:val="Aucun"/>
-          <w:rFonts w:ascii="Century Gothic" w:hAnsi="Century Gothic"/>
-          <w:sz w:val="14"/>
-          <w:szCs w:val="14"/>
-        </w:rPr>
-        <w:t xml:space="preserve"> du site.</w:t>
+        <w:t>Panneau d’administration du contenu multimédia du site.</w:t>
       </w:r>
     </w:p>
     <w:p>
@@ -4831,16 +4857,7 @@
           <w:sz w:val="14"/>
           <w:szCs w:val="14"/>
         </w:rPr>
-        <w:t>Les médias</w:t>
-      </w:r>
-      <w:r>
-        <w:rPr>
-          <w:rStyle w:val="Aucun"/>
-          <w:rFonts w:ascii="Century Gothic" w:hAnsi="Century Gothic"/>
-          <w:sz w:val="14"/>
-          <w:szCs w:val="14"/>
-        </w:rPr>
-        <w:t xml:space="preserve"> sont affichés dans un tableau dynamique appelant la BDD.</w:t>
+        <w:t>Les médias sont affichés dans un tableau dynamique appelant la BDD.</w:t>
       </w:r>
     </w:p>
     <w:p>
@@ -4862,25 +4879,7 @@
           <w:sz w:val="14"/>
           <w:szCs w:val="14"/>
         </w:rPr>
-        <w:t>Chaque lign</w:t>
-      </w:r>
-      <w:r>
-        <w:rPr>
-          <w:rStyle w:val="Aucun"/>
-          <w:rFonts w:ascii="Century Gothic" w:hAnsi="Century Gothic"/>
-          <w:sz w:val="14"/>
-          <w:szCs w:val="14"/>
-        </w:rPr>
-        <w:t>e concerne un unique média, et propose trois</w:t>
-      </w:r>
-      <w:r>
-        <w:rPr>
-          <w:rStyle w:val="Aucun"/>
-          <w:rFonts w:ascii="Century Gothic" w:hAnsi="Century Gothic"/>
-          <w:sz w:val="14"/>
-          <w:szCs w:val="14"/>
-        </w:rPr>
-        <w:t xml:space="preserve"> options grâce des boutons :</w:t>
+        <w:t>Chaque ligne concerne un unique média, et propose trois options grâce des boutons :</w:t>
       </w:r>
     </w:p>
     <w:p>
@@ -4963,35 +4962,7 @@
           <w:u w:val="single" w:color="EF4623"/>
           <w:lang w:val="fr-FR"/>
         </w:rPr>
-        <w:t>http</w:t>
-      </w:r>
-      <w:r>
-        <w:rPr>
-          <w:rStyle w:val="Aucun"/>
-          <w:rFonts w:ascii="Century Gothic" w:hAnsi="Century Gothic"/>
-          <w:i/>
-          <w:iCs/>
-          <w:color w:val="EF4623"/>
-          <w:sz w:val="14"/>
-          <w:szCs w:val="14"/>
-          <w:u w:val="single" w:color="EF4623"/>
-          <w:lang w:val="fr-FR"/>
-        </w:rPr>
-        <w:t>s://www.quickmind.fr/admin/add-media</w:t>
-      </w:r>
-      <w:r>
-        <w:rPr>
-          <w:rStyle w:val="Aucun"/>
-          <w:rFonts w:ascii="Century Gothic" w:hAnsi="Century Gothic"/>
-          <w:i/>
-          <w:iCs/>
-          <w:color w:val="EF4623"/>
-          <w:sz w:val="14"/>
-          <w:szCs w:val="14"/>
-          <w:u w:val="single" w:color="EF4623"/>
-          <w:lang w:val="fr-FR"/>
-        </w:rPr>
-        <w:t>.php</w:t>
+        <w:t>https://www.quickmind.fr/admin/add-media.php</w:t>
       </w:r>
       <w:r>
         <w:rPr>
@@ -5173,19 +5144,7 @@
           <w:szCs w:val="14"/>
           <w:lang w:val="fr-FR"/>
         </w:rPr>
-        <w:t>Modifier</w:t>
-      </w:r>
-      <w:r>
-        <w:rPr>
-          <w:rStyle w:val="Aucun"/>
-          <w:rFonts w:ascii="Century Gothic" w:hAnsi="Century Gothic"/>
-          <w:b/>
-          <w:bCs/>
-          <w:sz w:val="14"/>
-          <w:szCs w:val="14"/>
-          <w:lang w:val="fr-FR"/>
-        </w:rPr>
-        <w:t xml:space="preserve"> du contenu multimédia</w:t>
+        <w:t>Modifier du contenu multimédia</w:t>
       </w:r>
       <w:r>
         <w:rPr>
@@ -5224,7 +5183,7 @@
           <w:u w:val="single" w:color="EF4623"/>
           <w:lang w:val="fr-FR"/>
         </w:rPr>
-        <w:t>http</w:t>
+        <w:t>https://www.quickmind.fr/admin/modify-media.php</w:t>
       </w:r>
       <w:r>
         <w:rPr>
@@ -5232,34 +5191,6 @@
           <w:rFonts w:ascii="Century Gothic" w:hAnsi="Century Gothic"/>
           <w:i/>
           <w:iCs/>
-          <w:color w:val="EF4623"/>
-          <w:sz w:val="14"/>
-          <w:szCs w:val="14"/>
-          <w:u w:val="single" w:color="EF4623"/>
-          <w:lang w:val="fr-FR"/>
-        </w:rPr>
-        <w:t>s://www.quickmind.fr/admin/modify-media</w:t>
-      </w:r>
-      <w:r>
-        <w:rPr>
-          <w:rStyle w:val="Aucun"/>
-          <w:rFonts w:ascii="Century Gothic" w:hAnsi="Century Gothic"/>
-          <w:i/>
-          <w:iCs/>
-          <w:color w:val="EF4623"/>
-          <w:sz w:val="14"/>
-          <w:szCs w:val="14"/>
-          <w:u w:val="single" w:color="EF4623"/>
-          <w:lang w:val="fr-FR"/>
-        </w:rPr>
-        <w:t>.php</w:t>
-      </w:r>
-      <w:r>
-        <w:rPr>
-          <w:rStyle w:val="Aucun"/>
-          <w:rFonts w:ascii="Century Gothic" w:hAnsi="Century Gothic"/>
-          <w:i/>
-          <w:iCs/>
           <w:sz w:val="14"/>
           <w:szCs w:val="14"/>
           <w:u w:val="single"/>
@@ -5298,47 +5229,7 @@
           <w:szCs w:val="14"/>
           <w:lang w:val="fr-FR"/>
         </w:rPr>
-        <w:t>On envoie dans l’URL de modify</w:t>
-      </w:r>
-      <w:r>
-        <w:rPr>
-          <w:rStyle w:val="Aucun"/>
-          <w:rFonts w:ascii="Century Gothic" w:hAnsi="Century Gothic"/>
-          <w:sz w:val="14"/>
-          <w:szCs w:val="14"/>
-          <w:lang w:val="fr-FR"/>
-        </w:rPr>
-        <w:t>-media.php l’identifiant du média</w:t>
-      </w:r>
-      <w:r>
-        <w:rPr>
-          <w:rStyle w:val="Aucun"/>
-          <w:rFonts w:ascii="Century Gothic" w:hAnsi="Century Gothic"/>
-          <w:sz w:val="14"/>
-          <w:szCs w:val="14"/>
-          <w:lang w:val="fr-FR"/>
-        </w:rPr>
-        <w:t xml:space="preserve"> que l’on souhaite modifier, afin de s’en resservir grâce à la méthode GET. On va ainsi pouvoir récupérer l</w:t>
-      </w:r>
-      <w:r>
-        <w:rPr>
-          <w:rStyle w:val="Aucun"/>
-          <w:rFonts w:ascii="Century Gothic" w:hAnsi="Century Gothic"/>
-          <w:sz w:val="14"/>
-          <w:szCs w:val="14"/>
-          <w:lang w:val="fr-FR"/>
-        </w:rPr>
-        <w:t>es informations du média</w:t>
-      </w:r>
-      <w:r>
-        <w:rPr>
-          <w:rStyle w:val="Aucun"/>
-          <w:rFonts w:ascii="Century Gothic" w:hAnsi="Century Gothic"/>
-          <w:sz w:val="14"/>
-          <w:szCs w:val="14"/>
-          <w:lang w:val="fr-FR"/>
-        </w:rPr>
-        <w:t xml:space="preserve"> rentrées en base afin de les modifier.</w:t>
+        <w:t>On envoie dans l’URL de modify-media.php l’identifiant du média que l’on souhaite modifier, afin de s’en resservir grâce à la méthode GET. On va ainsi pouvoir récupérer les informations du média rentrées en base afin de les modifier.</w:t>
       </w:r>
     </w:p>
     <w:p>
@@ -5361,47 +5252,7 @@
           <w:szCs w:val="14"/>
           <w:lang w:val="fr-FR"/>
         </w:rPr>
-        <w:t>On propose à l’administrateur un nouveau formu</w:t>
-      </w:r>
-      <w:r>
-        <w:rPr>
-          <w:rStyle w:val="Aucun"/>
-          <w:rFonts w:ascii="Century Gothic" w:hAnsi="Century Gothic"/>
-          <w:sz w:val="14"/>
-          <w:szCs w:val="14"/>
-          <w:lang w:val="fr-FR"/>
-        </w:rPr>
-        <w:t>laire HTML similaire à add-media</w:t>
-      </w:r>
-      <w:r>
-        <w:rPr>
-          <w:rStyle w:val="Aucun"/>
-          <w:rFonts w:ascii="Century Gothic" w:hAnsi="Century Gothic"/>
-          <w:sz w:val="14"/>
-          <w:szCs w:val="14"/>
-          <w:lang w:val="fr-FR"/>
-        </w:rPr>
-        <w:t xml:space="preserve">.php. Si les champs ne sont pas complétés, </w:t>
-      </w:r>
-      <w:r>
-        <w:rPr>
-          <w:rStyle w:val="Aucun"/>
-          <w:rFonts w:ascii="Century Gothic" w:hAnsi="Century Gothic"/>
-          <w:sz w:val="14"/>
-          <w:szCs w:val="14"/>
-          <w:lang w:val="fr-FR"/>
-        </w:rPr>
-        <w:t>les changements ne sont pas pris en compte</w:t>
-      </w:r>
-      <w:r>
-        <w:rPr>
-          <w:rStyle w:val="Aucun"/>
-          <w:rFonts w:ascii="Century Gothic" w:hAnsi="Century Gothic"/>
-          <w:sz w:val="14"/>
-          <w:szCs w:val="14"/>
-          <w:lang w:val="fr-FR"/>
-        </w:rPr>
-        <w:t>.</w:t>
+        <w:t>On propose à l’administrateur un nouveau formulaire HTML similaire à add-media.php. Si les champs ne sont pas complétés, les changements ne sont pas pris en compte.</w:t>
       </w:r>
     </w:p>
     <w:p>
@@ -5445,19 +5296,7 @@
           <w:szCs w:val="14"/>
           <w:lang w:val="fr-FR"/>
         </w:rPr>
-        <w:t>Supprimer</w:t>
-      </w:r>
-      <w:r>
-        <w:rPr>
-          <w:rStyle w:val="Aucun"/>
-          <w:rFonts w:ascii="Century Gothic" w:hAnsi="Century Gothic"/>
-          <w:b/>
-          <w:bCs/>
-          <w:sz w:val="14"/>
-          <w:szCs w:val="14"/>
-          <w:lang w:val="fr-FR"/>
-        </w:rPr>
-        <w:t xml:space="preserve"> du contenu multimédia</w:t>
+        <w:t>Supprimer du contenu multimédia</w:t>
       </w:r>
       <w:r>
         <w:rPr>
@@ -5496,7 +5335,7 @@
           <w:u w:val="single" w:color="EF4623"/>
           <w:lang w:val="fr-FR"/>
         </w:rPr>
-        <w:t>http</w:t>
+        <w:t>https://www.quickmind.fr/admin/delete-media.php</w:t>
       </w:r>
       <w:r>
         <w:rPr>
@@ -5504,34 +5343,6 @@
           <w:rFonts w:ascii="Century Gothic" w:hAnsi="Century Gothic"/>
           <w:i/>
           <w:iCs/>
-          <w:color w:val="EF4623"/>
-          <w:sz w:val="14"/>
-          <w:szCs w:val="14"/>
-          <w:u w:val="single" w:color="EF4623"/>
-          <w:lang w:val="fr-FR"/>
-        </w:rPr>
-        <w:t>s://www.quickmind.fr/admin/delete-media</w:t>
-      </w:r>
-      <w:r>
-        <w:rPr>
-          <w:rStyle w:val="Aucun"/>
-          <w:rFonts w:ascii="Century Gothic" w:hAnsi="Century Gothic"/>
-          <w:i/>
-          <w:iCs/>
-          <w:color w:val="EF4623"/>
-          <w:sz w:val="14"/>
-          <w:szCs w:val="14"/>
-          <w:u w:val="single" w:color="EF4623"/>
-          <w:lang w:val="fr-FR"/>
-        </w:rPr>
-        <w:t>.php</w:t>
-      </w:r>
-      <w:r>
-        <w:rPr>
-          <w:rStyle w:val="Aucun"/>
-          <w:rFonts w:ascii="Century Gothic" w:hAnsi="Century Gothic"/>
-          <w:i/>
-          <w:iCs/>
           <w:sz w:val="14"/>
           <w:szCs w:val="14"/>
           <w:u w:val="single"/>
@@ -5574,47 +5385,7 @@
           <w:szCs w:val="14"/>
           <w:lang w:val="fr-FR"/>
         </w:rPr>
-        <w:t>On envoie dans l’URL de delete</w:t>
-      </w:r>
-      <w:r>
-        <w:rPr>
-          <w:rStyle w:val="Aucun"/>
-          <w:rFonts w:ascii="Century Gothic" w:hAnsi="Century Gothic"/>
-          <w:sz w:val="14"/>
-          <w:szCs w:val="14"/>
-          <w:lang w:val="fr-FR"/>
-        </w:rPr>
-        <w:t>-media.php l’identifiant du média</w:t>
-      </w:r>
-      <w:r>
-        <w:rPr>
-          <w:rStyle w:val="Aucun"/>
-          <w:rFonts w:ascii="Century Gothic" w:hAnsi="Century Gothic"/>
-          <w:sz w:val="14"/>
-          <w:szCs w:val="14"/>
-          <w:lang w:val="fr-FR"/>
-        </w:rPr>
-        <w:t xml:space="preserve"> que l’on souhaite supprimer, afin de s’en resservir grâce à la méthode GET. On va ainsi pouvoir récupérer l</w:t>
-      </w:r>
-      <w:r>
-        <w:rPr>
-          <w:rStyle w:val="Aucun"/>
-          <w:rFonts w:ascii="Century Gothic" w:hAnsi="Century Gothic"/>
-          <w:sz w:val="14"/>
-          <w:szCs w:val="14"/>
-          <w:lang w:val="fr-FR"/>
-        </w:rPr>
-        <w:t>es informations du média</w:t>
-      </w:r>
-      <w:r>
-        <w:rPr>
-          <w:rStyle w:val="Aucun"/>
-          <w:rFonts w:ascii="Century Gothic" w:hAnsi="Century Gothic"/>
-          <w:sz w:val="14"/>
-          <w:szCs w:val="14"/>
-          <w:lang w:val="fr-FR"/>
-        </w:rPr>
-        <w:t xml:space="preserve"> rentrées en base afin de les supprimer.</w:t>
+        <w:t>On envoie dans l’URL de delete-media.php l’identifiant du média que l’on souhaite supprimer, afin de s’en resservir grâce à la méthode GET. On va ainsi pouvoir récupérer les informations du média rentrées en base afin de les supprimer.</w:t>
       </w:r>
     </w:p>
     <w:p>
@@ -5813,8 +5584,9 @@
           <w:lang w:val="fr-FR"/>
         </w:rPr>
         <w:lastRenderedPageBreak/>
-        <w:t>Le Jeu (la MindBox)</w:t>
-      </w:r>
+        <w:t xml:space="preserve">Le Jeu (la </w:t>
+      </w:r>
+      <w:proofErr w:type="spellStart"/>
       <w:r>
         <w:rPr>
           <w:rStyle w:val="Aucun"/>
@@ -5826,7 +5598,21 @@
           <w:u w:val="single"/>
           <w:lang w:val="fr-FR"/>
         </w:rPr>
-        <w:t xml:space="preserve"> </w:t>
+        <w:t>MindBox</w:t>
+      </w:r>
+      <w:proofErr w:type="spellEnd"/>
+      <w:r>
+        <w:rPr>
+          <w:rStyle w:val="Aucun"/>
+          <w:rFonts w:ascii="Century Gothic" w:hAnsi="Century Gothic"/>
+          <w:b/>
+          <w:bCs/>
+          <w:sz w:val="24"/>
+          <w:szCs w:val="24"/>
+          <w:u w:val="single"/>
+          <w:lang w:val="fr-FR"/>
+        </w:rPr>
+        <w:t xml:space="preserve">) </w:t>
       </w:r>
       <w:r>
         <w:rPr>
@@ -5867,7 +5653,27 @@
           <w:szCs w:val="14"/>
           <w:lang w:val="fr-FR"/>
         </w:rPr>
-        <w:t>La MindBox propose trois modes de blind-tests : musique, i</w:t>
+        <w:t xml:space="preserve">La </w:t>
+      </w:r>
+      <w:proofErr w:type="spellStart"/>
+      <w:r>
+        <w:rPr>
+          <w:rFonts w:ascii="Century Gothic" w:hAnsi="Century Gothic"/>
+          <w:sz w:val="14"/>
+          <w:szCs w:val="14"/>
+          <w:lang w:val="fr-FR"/>
+        </w:rPr>
+        <w:t>MindBox</w:t>
+      </w:r>
+      <w:proofErr w:type="spellEnd"/>
+      <w:r>
+        <w:rPr>
+          <w:rFonts w:ascii="Century Gothic" w:hAnsi="Century Gothic"/>
+          <w:sz w:val="14"/>
+          <w:szCs w:val="14"/>
+          <w:lang w:val="fr-FR"/>
+        </w:rPr>
+        <w:t xml:space="preserve"> propose trois modes de blind-tests : musique, i</w:t>
       </w:r>
       <w:r>
         <w:rPr>
@@ -6389,30 +6195,38 @@
     </w:p>
     <w:p>
       <w:pPr>
-        <w:rPr>
-          <w:rFonts w:ascii="Century Gothic" w:hAnsi="Century Gothic"/>
-          <w:sz w:val="16"/>
-          <w:szCs w:val="16"/>
-          <w:lang w:val="fr-FR"/>
-        </w:rPr>
-      </w:pPr>
-    </w:p>
-    <w:p>
-      <w:pPr>
+        <w:pStyle w:val="Paragraphedeliste"/>
+        <w:spacing w:after="0" w:line="240" w:lineRule="auto"/>
+        <w:rPr>
+          <w:rFonts w:ascii="Century Gothic" w:hAnsi="Century Gothic"/>
+          <w:sz w:val="14"/>
+          <w:szCs w:val="14"/>
+          <w:lang w:val="fr-FR"/>
+        </w:rPr>
+      </w:pPr>
+    </w:p>
+    <w:p>
+      <w:pPr>
+        <w:pStyle w:val="Paragraphedeliste"/>
+        <w:spacing w:after="0" w:line="240" w:lineRule="auto"/>
         <w:jc w:val="center"/>
         <w:rPr>
           <w:rFonts w:ascii="Century Gothic" w:hAnsi="Century Gothic"/>
-          <w:sz w:val="16"/>
-          <w:szCs w:val="16"/>
-          <w:lang w:val="fr-FR"/>
-        </w:rPr>
-      </w:pPr>
-      <w:r>
+          <w:sz w:val="14"/>
+          <w:szCs w:val="14"/>
+          <w:lang w:val="fr-FR"/>
+        </w:rPr>
+      </w:pPr>
+      <w:r>
+        <w:rPr>
+          <w:noProof/>
+          <w:lang w:val="fr-FR"/>
+        </w:rPr>
         <w:drawing>
-          <wp:inline distT="0" distB="0" distL="0" distR="0">
+          <wp:inline distT="0" distB="0" distL="0" distR="0" wp14:anchorId="29621360" wp14:editId="328E0DE9">
             <wp:extent cx="3937000" cy="1341991"/>
             <wp:effectExtent l="0" t="0" r="6350" b="0"/>
-            <wp:docPr id="4" name="Image 4"/>
+            <wp:docPr id="13" name="Image 13"/>
             <wp:cNvGraphicFramePr>
               <a:graphicFrameLocks xmlns:a="http://schemas.openxmlformats.org/drawingml/2006/main" noChangeAspect="1"/>
             </wp:cNvGraphicFramePr>
@@ -6460,6 +6274,27 @@
     </w:p>
     <w:p>
       <w:pPr>
+        <w:rPr>
+          <w:rFonts w:ascii="Century Gothic" w:hAnsi="Century Gothic"/>
+          <w:sz w:val="16"/>
+          <w:szCs w:val="16"/>
+          <w:lang w:val="fr-FR"/>
+        </w:rPr>
+      </w:pPr>
+    </w:p>
+    <w:p>
+      <w:pPr>
+        <w:jc w:val="center"/>
+        <w:rPr>
+          <w:rFonts w:ascii="Century Gothic" w:hAnsi="Century Gothic"/>
+          <w:sz w:val="16"/>
+          <w:szCs w:val="16"/>
+          <w:lang w:val="fr-FR"/>
+        </w:rPr>
+      </w:pPr>
+    </w:p>
+    <w:p>
+      <w:pPr>
         <w:pStyle w:val="Paragraphedeliste"/>
         <w:spacing w:after="0" w:line="240" w:lineRule="auto"/>
         <w:rPr>
@@ -6563,18 +6398,59 @@
         <w:pStyle w:val="Paragraphedeliste"/>
         <w:spacing w:after="0" w:line="240" w:lineRule="auto"/>
         <w:ind w:left="0"/>
-        <w:jc w:val="center"/>
-        <w:rPr>
-          <w:lang w:val="fr-FR"/>
-        </w:rPr>
-      </w:pPr>
-      <w:r>
+        <w:rPr>
+          <w:lang w:val="fr-FR"/>
+        </w:rPr>
+      </w:pPr>
+    </w:p>
+    <w:p>
+      <w:pPr>
+        <w:pStyle w:val="Paragraphedeliste"/>
+        <w:spacing w:after="0" w:line="240" w:lineRule="auto"/>
+        <w:ind w:left="0"/>
+        <w:rPr>
+          <w:lang w:val="fr-FR"/>
+        </w:rPr>
+      </w:pPr>
+    </w:p>
+    <w:p>
+      <w:pPr>
+        <w:pStyle w:val="Paragraphedeliste"/>
+        <w:spacing w:after="0" w:line="240" w:lineRule="auto"/>
+        <w:ind w:left="0"/>
+        <w:rPr>
+          <w:lang w:val="fr-FR"/>
+        </w:rPr>
+      </w:pPr>
+    </w:p>
+    <w:p>
+      <w:pPr>
+        <w:pStyle w:val="Paragraphedeliste"/>
+        <w:spacing w:after="0" w:line="240" w:lineRule="auto"/>
+        <w:ind w:left="0"/>
+        <w:rPr>
+          <w:lang w:val="fr-FR"/>
+        </w:rPr>
+      </w:pPr>
+      <w:r>
+        <w:rPr>
+          <w:noProof/>
+          <w:lang w:val="fr-FR"/>
+        </w:rPr>
         <w:lastRenderedPageBreak/>
         <w:drawing>
-          <wp:inline distT="0" distB="0" distL="0" distR="0">
-            <wp:extent cx="4749800" cy="4171315"/>
-            <wp:effectExtent l="0" t="0" r="0" b="635"/>
-            <wp:docPr id="3" name="Image 3"/>
+          <wp:anchor distT="0" distB="0" distL="114300" distR="114300" simplePos="0" relativeHeight="251662336" behindDoc="0" locked="0" layoutInCell="1" allowOverlap="1" wp14:anchorId="67D3268F" wp14:editId="2A7B2886">
+            <wp:simplePos x="0" y="0"/>
+            <wp:positionH relativeFrom="margin">
+              <wp:align>center</wp:align>
+            </wp:positionH>
+            <wp:positionV relativeFrom="paragraph">
+              <wp:posOffset>218798</wp:posOffset>
+            </wp:positionV>
+            <wp:extent cx="6121400" cy="5533390"/>
+            <wp:effectExtent l="0" t="0" r="0" b="0"/>
+            <wp:wrapSquare wrapText="bothSides"/>
+            <wp:docPr id="14" name="Image 14"/>
             <wp:cNvGraphicFramePr>
               <a:graphicFrameLocks xmlns:a="http://schemas.openxmlformats.org/drawingml/2006/main" noChangeAspect="1"/>
             </wp:cNvGraphicFramePr>
@@ -6589,6 +6465,16 @@
                   </pic:nvPicPr>
                   <pic:blipFill>
                     <a:blip r:embed="rId21">
+                      <a:clrChange>
+                        <a:clrFrom>
+                          <a:srgbClr val="E7E6E6"/>
+                        </a:clrFrom>
+                        <a:clrTo>
+                          <a:srgbClr val="E7E6E6">
+                            <a:alpha val="0"/>
+                          </a:srgbClr>
+                        </a:clrTo>
+                      </a:clrChange>
                       <a:extLst>
                         <a:ext uri="{28A0092B-C50C-407E-A947-70E740481C1C}">
                           <a14:useLocalDpi xmlns:a14="http://schemas.microsoft.com/office/drawing/2010/main" val="0"/>
@@ -6603,7 +6489,7 @@
                   <pic:spPr bwMode="auto">
                     <a:xfrm>
                       <a:off x="0" y="0"/>
-                      <a:ext cx="4774455" cy="4192967"/>
+                      <a:ext cx="6121400" cy="5533390"/>
                     </a:xfrm>
                     <a:prstGeom prst="rect">
                       <a:avLst/>
@@ -6616,9 +6502,181 @@
                 </pic:pic>
               </a:graphicData>
             </a:graphic>
-          </wp:inline>
+            <wp14:sizeRelH relativeFrom="margin">
+              <wp14:pctWidth>0</wp14:pctWidth>
+            </wp14:sizeRelH>
+            <wp14:sizeRelV relativeFrom="margin">
+              <wp14:pctHeight>0</wp14:pctHeight>
+            </wp14:sizeRelV>
+          </wp:anchor>
         </w:drawing>
       </w:r>
+    </w:p>
+    <w:p>
+      <w:pPr>
+        <w:pStyle w:val="Paragraphedeliste"/>
+        <w:spacing w:after="0" w:line="240" w:lineRule="auto"/>
+        <w:ind w:left="0"/>
+        <w:rPr>
+          <w:lang w:val="fr-FR"/>
+        </w:rPr>
+      </w:pPr>
+    </w:p>
+    <w:p>
+      <w:pPr>
+        <w:pStyle w:val="Paragraphedeliste"/>
+        <w:spacing w:after="0" w:line="240" w:lineRule="auto"/>
+        <w:ind w:left="0"/>
+        <w:rPr>
+          <w:lang w:val="fr-FR"/>
+        </w:rPr>
+      </w:pPr>
+    </w:p>
+    <w:p>
+      <w:pPr>
+        <w:pStyle w:val="Paragraphedeliste"/>
+        <w:spacing w:after="0" w:line="240" w:lineRule="auto"/>
+        <w:ind w:left="0"/>
+        <w:rPr>
+          <w:lang w:val="fr-FR"/>
+        </w:rPr>
+      </w:pPr>
+    </w:p>
+    <w:p>
+      <w:pPr>
+        <w:pStyle w:val="Paragraphedeliste"/>
+        <w:spacing w:after="0" w:line="240" w:lineRule="auto"/>
+        <w:ind w:left="0"/>
+        <w:rPr>
+          <w:lang w:val="fr-FR"/>
+        </w:rPr>
+      </w:pPr>
+    </w:p>
+    <w:p>
+      <w:pPr>
+        <w:pStyle w:val="Paragraphedeliste"/>
+        <w:spacing w:after="0" w:line="240" w:lineRule="auto"/>
+        <w:ind w:left="0"/>
+        <w:rPr>
+          <w:lang w:val="fr-FR"/>
+        </w:rPr>
+      </w:pPr>
+    </w:p>
+    <w:p>
+      <w:pPr>
+        <w:pStyle w:val="Paragraphedeliste"/>
+        <w:spacing w:after="0" w:line="240" w:lineRule="auto"/>
+        <w:ind w:left="0"/>
+        <w:rPr>
+          <w:lang w:val="fr-FR"/>
+        </w:rPr>
+      </w:pPr>
+    </w:p>
+    <w:p>
+      <w:pPr>
+        <w:pStyle w:val="Paragraphedeliste"/>
+        <w:spacing w:after="0" w:line="240" w:lineRule="auto"/>
+        <w:ind w:left="0"/>
+        <w:rPr>
+          <w:lang w:val="fr-FR"/>
+        </w:rPr>
+      </w:pPr>
+    </w:p>
+    <w:p>
+      <w:pPr>
+        <w:pStyle w:val="Paragraphedeliste"/>
+        <w:spacing w:after="0" w:line="240" w:lineRule="auto"/>
+        <w:ind w:left="0"/>
+        <w:rPr>
+          <w:lang w:val="fr-FR"/>
+        </w:rPr>
+      </w:pPr>
+    </w:p>
+    <w:p>
+      <w:pPr>
+        <w:pStyle w:val="Paragraphedeliste"/>
+        <w:spacing w:after="0" w:line="240" w:lineRule="auto"/>
+        <w:ind w:left="0"/>
+        <w:rPr>
+          <w:lang w:val="fr-FR"/>
+        </w:rPr>
+      </w:pPr>
+      <w:r>
+        <w:rPr>
+          <w:lang w:val="fr-FR"/>
+        </w:rPr>
+        <w:tab/>
+      </w:r>
+      <w:r>
+        <w:rPr>
+          <w:lang w:val="fr-FR"/>
+        </w:rPr>
+        <w:tab/>
+      </w:r>
+      <w:r>
+        <w:rPr>
+          <w:lang w:val="fr-FR"/>
+        </w:rPr>
+        <w:tab/>
+      </w:r>
+      <w:r>
+        <w:rPr>
+          <w:lang w:val="fr-FR"/>
+        </w:rPr>
+        <w:tab/>
+      </w:r>
+      <w:r>
+        <w:rPr>
+          <w:lang w:val="fr-FR"/>
+        </w:rPr>
+        <w:tab/>
+      </w:r>
+      <w:r>
+        <w:rPr>
+          <w:lang w:val="fr-FR"/>
+        </w:rPr>
+        <w:tab/>
+      </w:r>
+      <w:r>
+        <w:rPr>
+          <w:lang w:val="fr-FR"/>
+        </w:rPr>
+        <w:tab/>
+      </w:r>
+      <w:r>
+        <w:rPr>
+          <w:lang w:val="fr-FR"/>
+        </w:rPr>
+        <w:tab/>
+      </w:r>
+      <w:r>
+        <w:rPr>
+          <w:lang w:val="fr-FR"/>
+        </w:rPr>
+        <w:br w:type="textWrapping" w:clear="all"/>
+      </w:r>
+    </w:p>
+    <w:p>
+      <w:pPr>
+        <w:pStyle w:val="Paragraphedeliste"/>
+        <w:spacing w:after="0" w:line="240" w:lineRule="auto"/>
+        <w:ind w:left="0"/>
+        <w:jc w:val="center"/>
+        <w:rPr>
+          <w:lang w:val="fr-FR"/>
+        </w:rPr>
+      </w:pPr>
+    </w:p>
+    <w:p>
+      <w:pPr>
+        <w:pStyle w:val="Paragraphedeliste"/>
+        <w:spacing w:after="0" w:line="240" w:lineRule="auto"/>
+        <w:ind w:left="0"/>
+        <w:jc w:val="center"/>
+        <w:rPr>
+          <w:lang w:val="fr-FR"/>
+        </w:rPr>
+      </w:pPr>
     </w:p>
     <w:sectPr>
       <w:headerReference w:type="even" r:id="rId22"/>
@@ -6915,11 +6973,41 @@
       </w:rPr>
       <w:tab/>
     </w:r>
+    <w:proofErr w:type="spellStart"/>
     <w:r>
       <w:rPr>
         <w:lang w:val="en-US"/>
       </w:rPr>
-      <w:t>Projet annuel : QuickMind</w:t>
+      <w:t>Projet</w:t>
+    </w:r>
+    <w:proofErr w:type="spellEnd"/>
+    <w:r>
+      <w:rPr>
+        <w:lang w:val="en-US"/>
+      </w:rPr>
+      <w:t xml:space="preserve"> </w:t>
+    </w:r>
+    <w:proofErr w:type="spellStart"/>
+    <w:proofErr w:type="gramStart"/>
+    <w:r>
+      <w:rPr>
+        <w:lang w:val="en-US"/>
+      </w:rPr>
+      <w:t>annuel</w:t>
+    </w:r>
+    <w:proofErr w:type="spellEnd"/>
+    <w:r>
+      <w:rPr>
+        <w:lang w:val="en-US"/>
+      </w:rPr>
+      <w:t xml:space="preserve"> :</w:t>
+    </w:r>
+    <w:proofErr w:type="gramEnd"/>
+    <w:r>
+      <w:rPr>
+        <w:lang w:val="en-US"/>
+      </w:rPr>
+      <w:t xml:space="preserve"> QuickMind</w:t>
     </w:r>
     <w:r>
       <w:rPr>
@@ -7005,11 +7093,41 @@
       </w:rPr>
       <w:tab/>
     </w:r>
+    <w:proofErr w:type="spellStart"/>
     <w:r>
       <w:rPr>
         <w:lang w:val="en-US"/>
       </w:rPr>
-      <w:t>Projet annuel : QuickMind</w:t>
+      <w:t>Projet</w:t>
+    </w:r>
+    <w:proofErr w:type="spellEnd"/>
+    <w:r>
+      <w:rPr>
+        <w:lang w:val="en-US"/>
+      </w:rPr>
+      <w:t xml:space="preserve"> </w:t>
+    </w:r>
+    <w:proofErr w:type="spellStart"/>
+    <w:proofErr w:type="gramStart"/>
+    <w:r>
+      <w:rPr>
+        <w:lang w:val="en-US"/>
+      </w:rPr>
+      <w:t>annuel</w:t>
+    </w:r>
+    <w:proofErr w:type="spellEnd"/>
+    <w:r>
+      <w:rPr>
+        <w:lang w:val="en-US"/>
+      </w:rPr>
+      <w:t xml:space="preserve"> :</w:t>
+    </w:r>
+    <w:proofErr w:type="gramEnd"/>
+    <w:r>
+      <w:rPr>
+        <w:lang w:val="en-US"/>
+      </w:rPr>
+      <w:t xml:space="preserve"> QuickMind</w:t>
     </w:r>
     <w:r>
       <w:rPr>
@@ -7036,7 +7154,7 @@
       <w:rPr>
         <w:noProof/>
       </w:rPr>
-      <w:t>3</w:t>
+      <w:t>7</w:t>
     </w:r>
     <w:r>
       <w:fldChar w:fldCharType="end"/>
@@ -9139,7 +9257,7 @@
   <w:num w:numId="13">
     <w:abstractNumId w:val="13"/>
     <w:lvlOverride w:ilvl="0">
-      <w:lvl w:ilvl="0" w:tplc="C8DC5598">
+      <w:lvl w:ilvl="0" w:tplc="F154CF82">
         <w:start w:val="1"/>
         <w:numFmt w:val="bullet"/>
         <w:lvlText w:val="•"/>
@@ -9170,7 +9288,7 @@
       </w:lvl>
     </w:lvlOverride>
     <w:lvlOverride w:ilvl="1">
-      <w:lvl w:ilvl="1" w:tplc="3F8655F4">
+      <w:lvl w:ilvl="1" w:tplc="2EF4D61E">
         <w:start w:val="1"/>
         <w:numFmt w:val="bullet"/>
         <w:lvlText w:val="✓"/>
@@ -9201,7 +9319,7 @@
       </w:lvl>
     </w:lvlOverride>
     <w:lvlOverride w:ilvl="2">
-      <w:lvl w:ilvl="2" w:tplc="EAE4E238">
+      <w:lvl w:ilvl="2" w:tplc="B7A84264">
         <w:start w:val="1"/>
         <w:numFmt w:val="bullet"/>
         <w:lvlText w:val="▪"/>
@@ -9232,7 +9350,7 @@
       </w:lvl>
     </w:lvlOverride>
     <w:lvlOverride w:ilvl="3">
-      <w:lvl w:ilvl="3" w:tplc="2CDC5AEA">
+      <w:lvl w:ilvl="3" w:tplc="7DD03104">
         <w:start w:val="1"/>
         <w:numFmt w:val="bullet"/>
         <w:lvlText w:val="•"/>
@@ -9263,7 +9381,7 @@
       </w:lvl>
     </w:lvlOverride>
     <w:lvlOverride w:ilvl="4">
-      <w:lvl w:ilvl="4" w:tplc="58CE6792">
+      <w:lvl w:ilvl="4" w:tplc="C24ED36C">
         <w:start w:val="1"/>
         <w:numFmt w:val="bullet"/>
         <w:lvlText w:val="o"/>
@@ -9294,7 +9412,7 @@
       </w:lvl>
     </w:lvlOverride>
     <w:lvlOverride w:ilvl="5">
-      <w:lvl w:ilvl="5" w:tplc="A724A6BE">
+      <w:lvl w:ilvl="5" w:tplc="8A488854">
         <w:start w:val="1"/>
         <w:numFmt w:val="bullet"/>
         <w:lvlText w:val="▪"/>
@@ -9325,7 +9443,7 @@
       </w:lvl>
     </w:lvlOverride>
     <w:lvlOverride w:ilvl="6">
-      <w:lvl w:ilvl="6" w:tplc="7054DA24">
+      <w:lvl w:ilvl="6" w:tplc="7B481A3A">
         <w:start w:val="1"/>
         <w:numFmt w:val="bullet"/>
         <w:lvlText w:val="•"/>
@@ -9356,7 +9474,7 @@
       </w:lvl>
     </w:lvlOverride>
     <w:lvlOverride w:ilvl="7">
-      <w:lvl w:ilvl="7" w:tplc="221AC70E">
+      <w:lvl w:ilvl="7" w:tplc="8F2AD9A6">
         <w:start w:val="1"/>
         <w:numFmt w:val="bullet"/>
         <w:lvlText w:val="o"/>
@@ -9387,7 +9505,7 @@
       </w:lvl>
     </w:lvlOverride>
     <w:lvlOverride w:ilvl="8">
-      <w:lvl w:ilvl="8" w:tplc="ED6E38DA">
+      <w:lvl w:ilvl="8" w:tplc="2D0C8A04">
         <w:start w:val="1"/>
         <w:numFmt w:val="bullet"/>
         <w:lvlText w:val="▪"/>
@@ -9427,7 +9545,7 @@
   <w:num w:numId="16">
     <w:abstractNumId w:val="13"/>
     <w:lvlOverride w:ilvl="0">
-      <w:lvl w:ilvl="0" w:tplc="C8DC5598">
+      <w:lvl w:ilvl="0" w:tplc="F154CF82">
         <w:start w:val="1"/>
         <w:numFmt w:val="bullet"/>
         <w:lvlText w:val="•"/>
@@ -9458,7 +9576,7 @@
       </w:lvl>
     </w:lvlOverride>
     <w:lvlOverride w:ilvl="1">
-      <w:lvl w:ilvl="1" w:tplc="3F8655F4">
+      <w:lvl w:ilvl="1" w:tplc="2EF4D61E">
         <w:start w:val="1"/>
         <w:numFmt w:val="bullet"/>
         <w:lvlText w:val="✓"/>
@@ -9489,7 +9607,7 @@
       </w:lvl>
     </w:lvlOverride>
     <w:lvlOverride w:ilvl="2">
-      <w:lvl w:ilvl="2" w:tplc="EAE4E238">
+      <w:lvl w:ilvl="2" w:tplc="B7A84264">
         <w:start w:val="1"/>
         <w:numFmt w:val="bullet"/>
         <w:lvlText w:val="▪"/>
@@ -9520,7 +9638,7 @@
       </w:lvl>
     </w:lvlOverride>
     <w:lvlOverride w:ilvl="3">
-      <w:lvl w:ilvl="3" w:tplc="2CDC5AEA">
+      <w:lvl w:ilvl="3" w:tplc="7DD03104">
         <w:start w:val="1"/>
         <w:numFmt w:val="bullet"/>
         <w:lvlText w:val="•"/>
@@ -9551,7 +9669,7 @@
       </w:lvl>
     </w:lvlOverride>
     <w:lvlOverride w:ilvl="4">
-      <w:lvl w:ilvl="4" w:tplc="58CE6792">
+      <w:lvl w:ilvl="4" w:tplc="C24ED36C">
         <w:start w:val="1"/>
         <w:numFmt w:val="bullet"/>
         <w:lvlText w:val="o"/>
@@ -9582,7 +9700,7 @@
       </w:lvl>
     </w:lvlOverride>
     <w:lvlOverride w:ilvl="5">
-      <w:lvl w:ilvl="5" w:tplc="A724A6BE">
+      <w:lvl w:ilvl="5" w:tplc="8A488854">
         <w:start w:val="1"/>
         <w:numFmt w:val="bullet"/>
         <w:lvlText w:val="▪"/>
@@ -9613,7 +9731,7 @@
       </w:lvl>
     </w:lvlOverride>
     <w:lvlOverride w:ilvl="6">
-      <w:lvl w:ilvl="6" w:tplc="7054DA24">
+      <w:lvl w:ilvl="6" w:tplc="7B481A3A">
         <w:start w:val="1"/>
         <w:numFmt w:val="bullet"/>
         <w:lvlText w:val="•"/>
@@ -9644,7 +9762,7 @@
       </w:lvl>
     </w:lvlOverride>
     <w:lvlOverride w:ilvl="7">
-      <w:lvl w:ilvl="7" w:tplc="221AC70E">
+      <w:lvl w:ilvl="7" w:tplc="8F2AD9A6">
         <w:start w:val="1"/>
         <w:numFmt w:val="bullet"/>
         <w:lvlText w:val="o"/>
@@ -9675,7 +9793,7 @@
       </w:lvl>
     </w:lvlOverride>
     <w:lvlOverride w:ilvl="8">
-      <w:lvl w:ilvl="8" w:tplc="ED6E38DA">
+      <w:lvl w:ilvl="8" w:tplc="2D0C8A04">
         <w:start w:val="1"/>
         <w:numFmt w:val="bullet"/>
         <w:lvlText w:val="▪"/>

</xml_diff>